<commit_message>
edit progress report 4
</commit_message>
<xml_diff>
--- a/Docs/Progression/CE65-12 Progress Report 2565 ครั้งที่ 4.docx
+++ b/Docs/Progression/CE65-12 Progress Report 2565 ครั้งที่ 4.docx
@@ -4,7 +4,7 @@
   <w:body>
     <w:p>
       <w:pPr>
-        <w:pStyle w:val="Heading1"/>
+        <w:pStyle w:val="1"/>
       </w:pPr>
       <w:r>
         <w:rPr>
@@ -206,7 +206,7 @@
     </w:p>
     <w:p>
       <w:pPr>
-        <w:pStyle w:val="ListParagraph"/>
+        <w:pStyle w:val="a0"/>
         <w:numPr>
           <w:ilvl w:val="0"/>
           <w:numId w:val="10"/>
@@ -215,7 +215,7 @@
       </w:pPr>
       <w:r>
         <w:rPr>
-          <w:rStyle w:val="Heading2Char"/>
+          <w:rStyle w:val="20"/>
           <w:rFonts w:hint="cs"/>
           <w:cs/>
         </w:rPr>
@@ -237,7 +237,7 @@
     </w:p>
     <w:p>
       <w:pPr>
-        <w:pStyle w:val="Heading2"/>
+        <w:pStyle w:val="2"/>
         <w:numPr>
           <w:ilvl w:val="0"/>
           <w:numId w:val="10"/>
@@ -252,9 +252,11 @@
       </w:r>
       <w:r>
         <w:rPr>
+          <w:rFonts w:hint="cs"/>
           <w:u w:val="dotted"/>
-        </w:rPr>
-        <w:t>29</w:t>
+          <w:cs/>
+        </w:rPr>
+        <w:t>52</w:t>
       </w:r>
       <w:r>
         <w:t>%  (</w:t>
@@ -302,9 +304,17 @@
       </w:r>
       <w:r>
         <w:rPr>
+          <w:rFonts w:hint="cs"/>
           <w:u w:val="dotted"/>
-        </w:rPr>
-        <w:t xml:space="preserve">4 </w:t>
+          <w:cs/>
+        </w:rPr>
+        <w:t>23</w:t>
+      </w:r>
+      <w:r>
+        <w:rPr>
+          <w:u w:val="dotted"/>
+        </w:rPr>
+        <w:t xml:space="preserve"> </w:t>
       </w:r>
       <w:r>
         <w:t xml:space="preserve">%  </w:t>
@@ -383,7 +393,7 @@
     </w:p>
     <w:p>
       <w:pPr>
-        <w:pStyle w:val="Heading2"/>
+        <w:pStyle w:val="2"/>
         <w:numPr>
           <w:ilvl w:val="0"/>
           <w:numId w:val="10"/>
@@ -454,21 +464,7 @@
           <w:rFonts w:hint="cs"/>
           <w:cs/>
         </w:rPr>
-        <w:t xml:space="preserve"> ออก</w:t>
-      </w:r>
-      <w:r>
-        <w:rPr>
-          <w:rFonts w:hint="cs"/>
-          <w:cs/>
-        </w:rPr>
-        <w:t>มาเพิ่มติม</w:t>
-      </w:r>
-      <w:r>
-        <w:rPr>
-          <w:rFonts w:hint="cs"/>
-          <w:cs/>
-        </w:rPr>
-        <w:t xml:space="preserve"> </w:t>
+        <w:t xml:space="preserve"> ออกมาเพิ่มติม </w:t>
       </w:r>
       <w:r>
         <w:t>2</w:t>
@@ -483,7 +479,7 @@
     </w:p>
     <w:p>
       <w:pPr>
-        <w:pStyle w:val="ListParagraph"/>
+        <w:pStyle w:val="a0"/>
         <w:numPr>
           <w:ilvl w:val="0"/>
           <w:numId w:val="7"/>
@@ -494,13 +490,15 @@
           <w:lang w:val="en-GB"/>
         </w:rPr>
       </w:pPr>
+      <w:proofErr w:type="spellStart"/>
       <w:r>
         <w:t>PixelArt</w:t>
       </w:r>
+      <w:proofErr w:type="spellEnd"/>
     </w:p>
     <w:p>
       <w:pPr>
-        <w:pStyle w:val="ListParagraph"/>
+        <w:pStyle w:val="a0"/>
         <w:numPr>
           <w:ilvl w:val="0"/>
           <w:numId w:val="7"/>
@@ -534,9 +532,11 @@
       <w:r>
         <w:t xml:space="preserve"> </w:t>
       </w:r>
+      <w:proofErr w:type="spellStart"/>
       <w:r>
         <w:t>PixelArt</w:t>
       </w:r>
+      <w:proofErr w:type="spellEnd"/>
       <w:r>
         <w:rPr>
           <w:rFonts w:hint="cs"/>
@@ -561,9 +561,19 @@
         </w:rPr>
         <w:t xml:space="preserve"> ให้สวยงามโดยใช้การกำหนดค่า </w:t>
       </w:r>
-      <w:r>
-        <w:t>Kenel_size, Pixel_size</w:t>
-      </w:r>
+      <w:proofErr w:type="spellStart"/>
+      <w:r>
+        <w:t>Kenel_size</w:t>
+      </w:r>
+      <w:proofErr w:type="spellEnd"/>
+      <w:r>
+        <w:t xml:space="preserve">, </w:t>
+      </w:r>
+      <w:proofErr w:type="spellStart"/>
+      <w:r>
+        <w:t>Pixel_size</w:t>
+      </w:r>
+      <w:proofErr w:type="spellEnd"/>
       <w:r>
         <w:rPr>
           <w:rFonts w:hint="cs"/>
@@ -572,8 +582,13 @@
         <w:t xml:space="preserve"> และ</w:t>
       </w:r>
       <w:r>
-        <w:t xml:space="preserve"> Edge_thresh</w:t>
-      </w:r>
+        <w:t xml:space="preserve"> </w:t>
+      </w:r>
+      <w:proofErr w:type="spellStart"/>
+      <w:r>
+        <w:t>Edge_thresh</w:t>
+      </w:r>
+      <w:proofErr w:type="spellEnd"/>
       <w:r>
         <w:rPr>
           <w:rFonts w:hint="cs"/>
@@ -636,9 +651,6 @@
     <w:p>
       <w:pPr>
         <w:jc w:val="center"/>
-        <w:rPr>
-          <w:rFonts w:hint="cs"/>
-        </w:rPr>
       </w:pPr>
       <w:r>
         <w:rPr>
@@ -702,6 +714,7 @@
         </w:rPr>
         <w:t xml:space="preserve">ตัวอย่าง </w:t>
       </w:r>
+      <w:proofErr w:type="spellStart"/>
       <w:r>
         <w:rPr>
           <w:sz w:val="24"/>
@@ -709,6 +722,7 @@
         </w:rPr>
         <w:t>PixelArt</w:t>
       </w:r>
+      <w:proofErr w:type="spellEnd"/>
       <w:r>
         <w:rPr>
           <w:rFonts w:hint="cs"/>
@@ -722,9 +736,6 @@
     <w:p>
       <w:pPr>
         <w:jc w:val="center"/>
-        <w:rPr>
-          <w:rFonts w:hint="cs"/>
-        </w:rPr>
       </w:pPr>
     </w:p>
     <w:p>
@@ -771,7 +782,6 @@
         <w:ind w:left="426" w:firstLine="283"/>
         <w:jc w:val="center"/>
         <w:rPr>
-          <w:rFonts w:hint="cs"/>
           <w:cs/>
         </w:rPr>
       </w:pPr>
@@ -1094,7 +1104,23 @@
           <w:rFonts w:hint="cs"/>
           <w:cs/>
         </w:rPr>
-        <w:t>รูปภาพได้ แต่ยัไงไม่สามารถแก้ไขไฟล์รูปภาพได้ ซึ่งคาดว่าจะทำสำเร็จภายในสิ้นเดือนตุลาคมนี้</w:t>
+        <w:t>รูปภาพได้ แต่</w:t>
+      </w:r>
+      <w:proofErr w:type="spellStart"/>
+      <w:r>
+        <w:rPr>
+          <w:rFonts w:hint="cs"/>
+          <w:cs/>
+        </w:rPr>
+        <w:t>ยั</w:t>
+      </w:r>
+      <w:proofErr w:type="spellEnd"/>
+      <w:r>
+        <w:rPr>
+          <w:rFonts w:hint="cs"/>
+          <w:cs/>
+        </w:rPr>
+        <w:t>ไงไม่สามารถแก้ไขไฟล์รูปภาพได้ ซึ่งคาดว่าจะทำสำเร็จภายในสิ้นเดือนตุลาคมนี้</w:t>
       </w:r>
     </w:p>
     <w:p>
@@ -1116,7 +1142,7 @@
     </w:p>
     <w:p>
       <w:pPr>
-        <w:pStyle w:val="Heading2"/>
+        <w:pStyle w:val="2"/>
         <w:numPr>
           <w:ilvl w:val="0"/>
           <w:numId w:val="10"/>
@@ -1134,7 +1160,6 @@
       <w:pPr>
         <w:ind w:left="426" w:firstLine="283"/>
         <w:rPr>
-          <w:rFonts w:hint="cs"/>
           <w:cs/>
         </w:rPr>
       </w:pPr>
@@ -1377,7 +1402,7 @@
     </w:p>
     <w:p>
       <w:pPr>
-        <w:pStyle w:val="Heading2"/>
+        <w:pStyle w:val="2"/>
         <w:numPr>
           <w:ilvl w:val="0"/>
           <w:numId w:val="10"/>
@@ -1405,7 +1430,7 @@
     </w:p>
     <w:p>
       <w:pPr>
-        <w:pStyle w:val="ListParagraph"/>
+        <w:pStyle w:val="a0"/>
         <w:numPr>
           <w:ilvl w:val="0"/>
           <w:numId w:val="11"/>
@@ -1436,7 +1461,7 @@
     </w:p>
     <w:p>
       <w:pPr>
-        <w:pStyle w:val="ListParagraph"/>
+        <w:pStyle w:val="a0"/>
         <w:numPr>
           <w:ilvl w:val="0"/>
           <w:numId w:val="11"/>
@@ -1467,7 +1492,7 @@
     </w:p>
     <w:p>
       <w:pPr>
-        <w:pStyle w:val="ListParagraph"/>
+        <w:pStyle w:val="a0"/>
         <w:numPr>
           <w:ilvl w:val="0"/>
           <w:numId w:val="11"/>
@@ -1566,7 +1591,7 @@
     <w:sdtContent>
       <w:p>
         <w:pPr>
-          <w:pStyle w:val="Footer"/>
+          <w:pStyle w:val="a6"/>
           <w:rPr>
             <w:sz w:val="24"/>
             <w:szCs w:val="24"/>
@@ -1759,7 +1784,7 @@
 <w:hdr xmlns:wpc="http://schemas.microsoft.com/office/word/2010/wordprocessingCanvas" xmlns:cx="http://schemas.microsoft.com/office/drawing/2014/chartex" xmlns:cx1="http://schemas.microsoft.com/office/drawing/2015/9/8/chartex" xmlns:cx2="http://schemas.microsoft.com/office/drawing/2015/10/21/chartex" xmlns:cx3="http://schemas.microsoft.com/office/drawing/2016/5/9/chartex" xmlns:cx4="http://schemas.microsoft.com/office/drawing/2016/5/10/chartex" xmlns:cx5="http://schemas.microsoft.com/office/drawing/2016/5/11/chartex" xmlns:cx6="http://schemas.microsoft.com/office/drawing/2016/5/12/chartex" xmlns:cx7="http://schemas.microsoft.com/office/drawing/2016/5/13/chartex" xmlns:cx8="http://schemas.microsoft.com/office/drawing/2016/5/14/chartex" xmlns:mc="http://schemas.openxmlformats.org/markup-compatibility/2006" xmlns:aink="http://schemas.microsoft.com/office/drawing/2016/ink" xmlns:am3d="http://schemas.microsoft.com/office/drawing/2017/model3d" xmlns:o="urn:schemas-microsoft-com:office:office" xmlns:oel="http://schemas.microsoft.com/office/2019/extlst" xmlns:r="http://schemas.openxmlformats.org/officeDocument/2006/relationships" xmlns:m="http://schemas.openxmlformats.org/officeDocument/2006/math" xmlns:v="urn:schemas-microsoft-com:vml" xmlns:wp14="http://schemas.microsoft.com/office/word/2010/wordprocessingDrawing" xmlns:wp="http://schemas.openxmlformats.org/drawingml/2006/wordprocessingDrawing" xmlns:w10="urn:schemas-microsoft-com:office:word" xmlns:w="http://schemas.openxmlformats.org/wordprocessingml/2006/main" xmlns:w14="http://schemas.microsoft.com/office/word/2010/wordml" xmlns:w15="http://schemas.microsoft.com/office/word/2012/wordml" xmlns:w16cex="http://schemas.microsoft.com/office/word/2018/wordml/cex" xmlns:w16cid="http://schemas.microsoft.com/office/word/2016/wordml/cid" xmlns:w16="http://schemas.microsoft.com/office/word/2018/wordml" xmlns:w16sdtdh="http://schemas.microsoft.com/office/word/2020/wordml/sdtdatahash" xmlns:w16se="http://schemas.microsoft.com/office/word/2015/wordml/symex" xmlns:wpg="http://schemas.microsoft.com/office/word/2010/wordprocessingGroup" xmlns:wpi="http://schemas.microsoft.com/office/word/2010/wordprocessingInk" xmlns:wne="http://schemas.microsoft.com/office/word/2006/wordml" xmlns:wps="http://schemas.microsoft.com/office/word/2010/wordprocessingShape" mc:Ignorable="w14 w15 w16se w16cid w16 w16cex w16sdtdh wp14">
   <w:p>
     <w:pPr>
-      <w:pStyle w:val="Footer"/>
+      <w:pStyle w:val="a6"/>
     </w:pPr>
     <w:r>
       <w:rPr>
@@ -2457,7 +2482,7 @@
     <w:lvl w:ilvl="0">
       <w:start w:val="1"/>
       <w:numFmt w:val="decimal"/>
-      <w:pStyle w:val="Heading2"/>
+      <w:pStyle w:val="2"/>
       <w:lvlText w:val="%1."/>
       <w:lvlJc w:val="left"/>
       <w:pPr>
@@ -3259,7 +3284,7 @@
     <w:lsdException w:name="Unresolved Mention" w:semiHidden="1" w:unhideWhenUsed="1"/>
     <w:lsdException w:name="Smart Link" w:semiHidden="1" w:unhideWhenUsed="1"/>
   </w:latentStyles>
-  <w:style w:type="paragraph" w:default="1" w:styleId="Normal">
+  <w:style w:type="paragraph" w:default="1" w:styleId="a">
     <w:name w:val="Normal"/>
     <w:qFormat/>
     <w:rsid w:val="004124B4"/>
@@ -3268,11 +3293,11 @@
       <w:sz w:val="28"/>
     </w:rPr>
   </w:style>
-  <w:style w:type="paragraph" w:styleId="Heading1">
+  <w:style w:type="paragraph" w:styleId="1">
     <w:name w:val="heading 1"/>
-    <w:basedOn w:val="Normal"/>
-    <w:next w:val="Normal"/>
-    <w:link w:val="Heading1Char"/>
+    <w:basedOn w:val="a"/>
+    <w:next w:val="a"/>
+    <w:link w:val="10"/>
     <w:uiPriority w:val="9"/>
     <w:qFormat/>
     <w:rsid w:val="001D0267"/>
@@ -3287,11 +3312,11 @@
       <w:szCs w:val="32"/>
     </w:rPr>
   </w:style>
-  <w:style w:type="paragraph" w:styleId="Heading2">
+  <w:style w:type="paragraph" w:styleId="2">
     <w:name w:val="heading 2"/>
-    <w:basedOn w:val="ListParagraph"/>
-    <w:next w:val="Normal"/>
-    <w:link w:val="Heading2Char"/>
+    <w:basedOn w:val="a0"/>
+    <w:next w:val="a"/>
+    <w:link w:val="20"/>
     <w:uiPriority w:val="9"/>
     <w:unhideWhenUsed/>
     <w:qFormat/>
@@ -3303,11 +3328,11 @@
       <w:outlineLvl w:val="1"/>
     </w:pPr>
   </w:style>
-  <w:style w:type="paragraph" w:styleId="Heading3">
+  <w:style w:type="paragraph" w:styleId="3">
     <w:name w:val="heading 3"/>
-    <w:basedOn w:val="Normal"/>
-    <w:next w:val="Normal"/>
-    <w:link w:val="Heading3Char"/>
+    <w:basedOn w:val="a"/>
+    <w:next w:val="a"/>
+    <w:link w:val="30"/>
     <w:uiPriority w:val="9"/>
     <w:semiHidden/>
     <w:unhideWhenUsed/>
@@ -3326,13 +3351,13 @@
       <w:szCs w:val="30"/>
     </w:rPr>
   </w:style>
-  <w:style w:type="character" w:default="1" w:styleId="DefaultParagraphFont">
+  <w:style w:type="character" w:default="1" w:styleId="a1">
     <w:name w:val="Default Paragraph Font"/>
     <w:uiPriority w:val="1"/>
     <w:semiHidden/>
     <w:unhideWhenUsed/>
   </w:style>
-  <w:style w:type="table" w:default="1" w:styleId="TableNormal">
+  <w:style w:type="table" w:default="1" w:styleId="a2">
     <w:name w:val="Normal Table"/>
     <w:uiPriority w:val="99"/>
     <w:semiHidden/>
@@ -3347,15 +3372,15 @@
       </w:tblCellMar>
     </w:tblPr>
   </w:style>
-  <w:style w:type="numbering" w:default="1" w:styleId="NoList">
+  <w:style w:type="numbering" w:default="1" w:styleId="a3">
     <w:name w:val="No List"/>
     <w:uiPriority w:val="99"/>
     <w:semiHidden/>
     <w:unhideWhenUsed/>
   </w:style>
-  <w:style w:type="paragraph" w:styleId="ListParagraph">
+  <w:style w:type="paragraph" w:styleId="a0">
     <w:name w:val="List Paragraph"/>
-    <w:basedOn w:val="Normal"/>
+    <w:basedOn w:val="a"/>
     <w:uiPriority w:val="34"/>
     <w:qFormat/>
     <w:rsid w:val="000309C1"/>
@@ -3364,10 +3389,10 @@
       <w:contextualSpacing/>
     </w:pPr>
   </w:style>
-  <w:style w:type="paragraph" w:styleId="Header">
+  <w:style w:type="paragraph" w:styleId="a4">
     <w:name w:val="header"/>
-    <w:basedOn w:val="Normal"/>
-    <w:link w:val="HeaderChar"/>
+    <w:basedOn w:val="a"/>
+    <w:link w:val="a5"/>
     <w:uiPriority w:val="99"/>
     <w:unhideWhenUsed/>
     <w:rsid w:val="00455A20"/>
@@ -3379,17 +3404,17 @@
       <w:spacing w:after="0" w:line="240" w:lineRule="auto"/>
     </w:pPr>
   </w:style>
-  <w:style w:type="character" w:customStyle="1" w:styleId="HeaderChar">
-    <w:name w:val="Header Char"/>
-    <w:basedOn w:val="DefaultParagraphFont"/>
-    <w:link w:val="Header"/>
+  <w:style w:type="character" w:customStyle="1" w:styleId="a5">
+    <w:name w:val="หัวกระดาษ อักขระ"/>
+    <w:basedOn w:val="a1"/>
+    <w:link w:val="a4"/>
     <w:uiPriority w:val="99"/>
     <w:rsid w:val="00455A20"/>
   </w:style>
-  <w:style w:type="paragraph" w:styleId="Footer">
+  <w:style w:type="paragraph" w:styleId="a6">
     <w:name w:val="footer"/>
-    <w:basedOn w:val="Normal"/>
-    <w:link w:val="FooterChar"/>
+    <w:basedOn w:val="a"/>
+    <w:link w:val="a7"/>
     <w:uiPriority w:val="99"/>
     <w:unhideWhenUsed/>
     <w:rsid w:val="00455A20"/>
@@ -3401,16 +3426,16 @@
       <w:spacing w:after="0" w:line="240" w:lineRule="auto"/>
     </w:pPr>
   </w:style>
-  <w:style w:type="character" w:customStyle="1" w:styleId="FooterChar">
-    <w:name w:val="Footer Char"/>
-    <w:basedOn w:val="DefaultParagraphFont"/>
-    <w:link w:val="Footer"/>
+  <w:style w:type="character" w:customStyle="1" w:styleId="a7">
+    <w:name w:val="ท้ายกระดาษ อักขระ"/>
+    <w:basedOn w:val="a1"/>
+    <w:link w:val="a6"/>
     <w:uiPriority w:val="99"/>
     <w:rsid w:val="00455A20"/>
   </w:style>
-  <w:style w:type="character" w:styleId="PlaceholderText">
+  <w:style w:type="character" w:styleId="a8">
     <w:name w:val="Placeholder Text"/>
-    <w:basedOn w:val="DefaultParagraphFont"/>
+    <w:basedOn w:val="a1"/>
     <w:uiPriority w:val="99"/>
     <w:semiHidden/>
     <w:rsid w:val="005F4643"/>
@@ -3418,10 +3443,10 @@
       <w:color w:val="808080"/>
     </w:rPr>
   </w:style>
-  <w:style w:type="character" w:customStyle="1" w:styleId="Heading1Char">
-    <w:name w:val="Heading 1 Char"/>
-    <w:basedOn w:val="DefaultParagraphFont"/>
-    <w:link w:val="Heading1"/>
+  <w:style w:type="character" w:customStyle="1" w:styleId="10">
+    <w:name w:val="หัวเรื่อง 1 อักขระ"/>
+    <w:basedOn w:val="a1"/>
+    <w:link w:val="1"/>
     <w:uiPriority w:val="9"/>
     <w:rsid w:val="001D0267"/>
     <w:rPr>
@@ -3432,10 +3457,10 @@
       <w:szCs w:val="32"/>
     </w:rPr>
   </w:style>
-  <w:style w:type="character" w:customStyle="1" w:styleId="Heading2Char">
-    <w:name w:val="Heading 2 Char"/>
-    <w:basedOn w:val="DefaultParagraphFont"/>
-    <w:link w:val="Heading2"/>
+  <w:style w:type="character" w:customStyle="1" w:styleId="20">
+    <w:name w:val="หัวเรื่อง 2 อักขระ"/>
+    <w:basedOn w:val="a1"/>
+    <w:link w:val="2"/>
     <w:uiPriority w:val="9"/>
     <w:rsid w:val="001D0267"/>
     <w:rPr>
@@ -3443,10 +3468,10 @@
       <w:sz w:val="28"/>
     </w:rPr>
   </w:style>
-  <w:style w:type="character" w:customStyle="1" w:styleId="Heading3Char">
-    <w:name w:val="Heading 3 Char"/>
-    <w:basedOn w:val="DefaultParagraphFont"/>
-    <w:link w:val="Heading3"/>
+  <w:style w:type="character" w:customStyle="1" w:styleId="30">
+    <w:name w:val="หัวเรื่อง 3 อักขระ"/>
+    <w:basedOn w:val="a1"/>
+    <w:link w:val="3"/>
     <w:uiPriority w:val="9"/>
     <w:semiHidden/>
     <w:rsid w:val="000F6B96"/>
@@ -3485,7 +3510,7 @@
           </w:pPr>
           <w:r>
             <w:rPr>
-              <w:rStyle w:val="PlaceholderText"/>
+              <w:rStyle w:val="a3"/>
             </w:rPr>
             <w:t>Choose an item.</w:t>
           </w:r>
@@ -3514,7 +3539,7 @@
           </w:pPr>
           <w:r>
             <w:rPr>
-              <w:rStyle w:val="PlaceholderText"/>
+              <w:rStyle w:val="a3"/>
             </w:rPr>
             <w:t>Choose an item.</w:t>
           </w:r>
@@ -3543,7 +3568,7 @@
           </w:pPr>
           <w:r>
             <w:rPr>
-              <w:rStyle w:val="PlaceholderText"/>
+              <w:rStyle w:val="a3"/>
             </w:rPr>
             <w:t>Click or tap to enter a date.</w:t>
           </w:r>
@@ -3585,7 +3610,6 @@
     <w:sig w:usb0="00000000" w:usb1="10000000" w:usb2="00000000" w:usb3="00000000" w:csb0="80000000" w:csb1="00000000"/>
   </w:font>
   <w:font w:name="Angsana New">
-    <w:altName w:val="Leelawadee UI"/>
     <w:panose1 w:val="02020603050405020304"/>
     <w:charset w:val="00"/>
     <w:family w:val="roman"/>
@@ -3600,7 +3624,6 @@
     <w:sig w:usb0="E4002EFF" w:usb1="C000247B" w:usb2="00000009" w:usb3="00000000" w:csb0="000001FF" w:csb1="00000000"/>
   </w:font>
   <w:font w:name="Cordia New">
-    <w:altName w:val="Leelawadee UI"/>
     <w:panose1 w:val="020B0304020202020204"/>
     <w:charset w:val="00"/>
     <w:family w:val="swiss"/>
@@ -3655,6 +3678,7 @@
     <w:rsid w:val="00600983"/>
     <w:rsid w:val="006629E2"/>
     <w:rsid w:val="00697592"/>
+    <w:rsid w:val="0070545C"/>
     <w:rsid w:val="00765515"/>
     <w:rsid w:val="00793F6D"/>
     <w:rsid w:val="009633F9"/>
@@ -4091,17 +4115,17 @@
     <w:lsdException w:name="Unresolved Mention" w:semiHidden="1" w:unhideWhenUsed="1"/>
     <w:lsdException w:name="Smart Link" w:semiHidden="1" w:unhideWhenUsed="1"/>
   </w:latentStyles>
-  <w:style w:type="paragraph" w:default="1" w:styleId="Normal">
+  <w:style w:type="paragraph" w:default="1" w:styleId="a">
     <w:name w:val="Normal"/>
     <w:qFormat/>
   </w:style>
-  <w:style w:type="character" w:default="1" w:styleId="DefaultParagraphFont">
+  <w:style w:type="character" w:default="1" w:styleId="a0">
     <w:name w:val="Default Paragraph Font"/>
     <w:uiPriority w:val="1"/>
     <w:semiHidden/>
     <w:unhideWhenUsed/>
   </w:style>
-  <w:style w:type="table" w:default="1" w:styleId="TableNormal">
+  <w:style w:type="table" w:default="1" w:styleId="a1">
     <w:name w:val="Normal Table"/>
     <w:uiPriority w:val="99"/>
     <w:semiHidden/>
@@ -4116,15 +4140,15 @@
       </w:tblCellMar>
     </w:tblPr>
   </w:style>
-  <w:style w:type="numbering" w:default="1" w:styleId="NoList">
+  <w:style w:type="numbering" w:default="1" w:styleId="a2">
     <w:name w:val="No List"/>
     <w:uiPriority w:val="99"/>
     <w:semiHidden/>
     <w:unhideWhenUsed/>
   </w:style>
-  <w:style w:type="character" w:styleId="PlaceholderText">
+  <w:style w:type="character" w:styleId="a3">
     <w:name w:val="Placeholder Text"/>
-    <w:basedOn w:val="DefaultParagraphFont"/>
+    <w:basedOn w:val="a0"/>
     <w:uiPriority w:val="99"/>
     <w:semiHidden/>
     <w:rsid w:val="0042516D"/>
@@ -4458,6 +4482,15 @@
 </file>
 
 <file path=customXml/item1.xml><?xml version="1.0" encoding="utf-8"?>
+<?mso-contentType ?>
+<FormTemplates xmlns="http://schemas.microsoft.com/sharepoint/v3/contenttype/forms">
+  <Display>DocumentLibraryForm</Display>
+  <Edit>DocumentLibraryForm</Edit>
+  <New>DocumentLibraryForm</New>
+</FormTemplates>
+</file>
+
+<file path=customXml/item2.xml><?xml version="1.0" encoding="utf-8"?>
 <ct:contentTypeSchema xmlns:ct="http://schemas.microsoft.com/office/2006/metadata/contentType" xmlns:ma="http://schemas.microsoft.com/office/2006/metadata/properties/metaAttributes" ct:_="" ma:_="" ma:contentTypeName="Document" ma:contentTypeID="0x010100834FB02BC889714DB51638CD039BDD91" ma:contentTypeVersion="10" ma:contentTypeDescription="Create a new document." ma:contentTypeScope="" ma:versionID="5dfb967f35fdb0d3e238b001ac63be57">
   <xsd:schema xmlns:xsd="http://www.w3.org/2001/XMLSchema" xmlns:xs="http://www.w3.org/2001/XMLSchema" xmlns:p="http://schemas.microsoft.com/office/2006/metadata/properties" xmlns:ns3="925b3116-1991-41fa-8529-2f009b63666d" xmlns:ns4="da19f4fb-9264-4c17-9359-66e327aa6fea" targetNamespace="http://schemas.microsoft.com/office/2006/metadata/properties" ma:root="true" ma:fieldsID="c5b74c7d9ae0e2870c5ab88c41f6f02e" ns3:_="" ns4:_="">
     <xsd:import namespace="925b3116-1991-41fa-8529-2f009b63666d"/>
@@ -4660,15 +4693,6 @@
 </ct:contentTypeSchema>
 </file>
 
-<file path=customXml/item2.xml><?xml version="1.0" encoding="utf-8"?>
-<?mso-contentType ?>
-<FormTemplates xmlns="http://schemas.microsoft.com/sharepoint/v3/contenttype/forms">
-  <Display>DocumentLibraryForm</Display>
-  <Edit>DocumentLibraryForm</Edit>
-  <New>DocumentLibraryForm</New>
-</FormTemplates>
-</file>
-
 <file path=customXml/item3.xml><?xml version="1.0" encoding="utf-8"?>
 <p:properties xmlns:p="http://schemas.microsoft.com/office/2006/metadata/properties" xmlns:xsi="http://www.w3.org/2001/XMLSchema-instance" xmlns:pc="http://schemas.microsoft.com/office/infopath/2007/PartnerControls">
   <documentManagement/>
@@ -4676,6 +4700,14 @@
 </file>
 
 <file path=customXml/itemProps1.xml><?xml version="1.0" encoding="utf-8"?>
+<ds:datastoreItem xmlns:ds="http://schemas.openxmlformats.org/officeDocument/2006/customXml" ds:itemID="{EE20C0BC-7DE5-4F7A-8B77-34EDCADDBDDF}">
+  <ds:schemaRefs>
+    <ds:schemaRef ds:uri="http://schemas.microsoft.com/sharepoint/v3/contenttype/forms"/>
+  </ds:schemaRefs>
+</ds:datastoreItem>
+</file>
+
+<file path=customXml/itemProps2.xml><?xml version="1.0" encoding="utf-8"?>
 <ds:datastoreItem xmlns:ds="http://schemas.openxmlformats.org/officeDocument/2006/customXml" ds:itemID="{198EF3DE-D4EC-4B54-B183-22A37A887808}">
   <ds:schemaRefs>
     <ds:schemaRef ds:uri="http://schemas.microsoft.com/office/2006/metadata/contentType"/>
@@ -4694,14 +4726,6 @@
 </ds:datastoreItem>
 </file>
 
-<file path=customXml/itemProps2.xml><?xml version="1.0" encoding="utf-8"?>
-<ds:datastoreItem xmlns:ds="http://schemas.openxmlformats.org/officeDocument/2006/customXml" ds:itemID="{EE20C0BC-7DE5-4F7A-8B77-34EDCADDBDDF}">
-  <ds:schemaRefs>
-    <ds:schemaRef ds:uri="http://schemas.microsoft.com/sharepoint/v3/contenttype/forms"/>
-  </ds:schemaRefs>
-</ds:datastoreItem>
-</file>
-
 <file path=customXml/itemProps3.xml><?xml version="1.0" encoding="utf-8"?>
 <ds:datastoreItem xmlns:ds="http://schemas.openxmlformats.org/officeDocument/2006/customXml" ds:itemID="{CF6C7B6E-D565-4068-8C0D-6DB1020E83D5}">
   <ds:schemaRefs>

</xml_diff>

<commit_message>
Update CE65-12 Progress Report 2565 ครั้งที่ 4.docx
</commit_message>
<xml_diff>
--- a/Docs/Progression/CE65-12 Progress Report 2565 ครั้งที่ 4.docx
+++ b/Docs/Progression/CE65-12 Progress Report 2565 ครั้งที่ 4.docx
@@ -489,11 +489,9 @@
           <w:lang w:val="en-GB"/>
         </w:rPr>
       </w:pPr>
-      <w:proofErr w:type="spellStart"/>
       <w:r>
         <w:t>PixelArt</w:t>
       </w:r>
-      <w:proofErr w:type="spellEnd"/>
     </w:p>
     <w:p>
       <w:pPr>
@@ -531,11 +529,9 @@
       <w:r>
         <w:t xml:space="preserve"> </w:t>
       </w:r>
-      <w:proofErr w:type="spellStart"/>
       <w:r>
         <w:t>PixelArt</w:t>
       </w:r>
-      <w:proofErr w:type="spellEnd"/>
       <w:r>
         <w:rPr>
           <w:rFonts w:hint="cs"/>
@@ -560,19 +556,9 @@
         </w:rPr>
         <w:t xml:space="preserve"> ให้สวยงามโดยใช้การกำหนดค่า </w:t>
       </w:r>
-      <w:proofErr w:type="spellStart"/>
-      <w:r>
-        <w:t>Kenel_size</w:t>
-      </w:r>
-      <w:proofErr w:type="spellEnd"/>
-      <w:r>
-        <w:t xml:space="preserve">, </w:t>
-      </w:r>
-      <w:proofErr w:type="spellStart"/>
-      <w:r>
-        <w:t>Pixel_size</w:t>
-      </w:r>
-      <w:proofErr w:type="spellEnd"/>
+      <w:r>
+        <w:t>Kenel_size, Pixel_size</w:t>
+      </w:r>
       <w:r>
         <w:rPr>
           <w:rFonts w:hint="cs"/>
@@ -581,13 +567,8 @@
         <w:t xml:space="preserve"> และ</w:t>
       </w:r>
       <w:r>
-        <w:t xml:space="preserve"> </w:t>
-      </w:r>
-      <w:proofErr w:type="spellStart"/>
-      <w:r>
-        <w:t>Edge_thresh</w:t>
-      </w:r>
-      <w:proofErr w:type="spellEnd"/>
+        <w:t xml:space="preserve"> Edge_thresh</w:t>
+      </w:r>
       <w:r>
         <w:rPr>
           <w:rFonts w:hint="cs"/>
@@ -713,7 +694,6 @@
         </w:rPr>
         <w:t xml:space="preserve">ตัวอย่าง </w:t>
       </w:r>
-      <w:proofErr w:type="spellStart"/>
       <w:r>
         <w:rPr>
           <w:sz w:val="24"/>
@@ -721,7 +701,6 @@
         </w:rPr>
         <w:t>PixelArt</w:t>
       </w:r>
-      <w:proofErr w:type="spellEnd"/>
       <w:r>
         <w:rPr>
           <w:rFonts w:hint="cs"/>
@@ -857,9 +836,6 @@
     <w:p>
       <w:pPr>
         <w:jc w:val="both"/>
-        <w:rPr>
-          <w:rFonts w:hint="cs"/>
-        </w:rPr>
       </w:pPr>
       <w:r>
         <w:rPr>
@@ -995,9 +971,155 @@
     </w:p>
     <w:p>
       <w:pPr>
+        <w:jc w:val="both"/>
+      </w:pPr>
+    </w:p>
+    <w:p>
+      <w:pPr>
+        <w:jc w:val="both"/>
+      </w:pPr>
+      <w:r>
+        <w:rPr>
+          <w:noProof/>
+        </w:rPr>
+        <w:drawing>
+          <wp:inline distT="0" distB="0" distL="0" distR="0" wp14:anchorId="0F9C3A1B" wp14:editId="5D1E088D">
+            <wp:extent cx="6016625" cy="2748915"/>
+            <wp:effectExtent l="0" t="0" r="3175" b="0"/>
+            <wp:docPr id="3" name="รูปภาพ 3" descr="ไม่มีคำอธิบาย"/>
+            <wp:cNvGraphicFramePr>
+              <a:graphicFrameLocks xmlns:a="http://schemas.openxmlformats.org/drawingml/2006/main" noChangeAspect="1"/>
+            </wp:cNvGraphicFramePr>
+            <a:graphic xmlns:a="http://schemas.openxmlformats.org/drawingml/2006/main">
+              <a:graphicData uri="http://schemas.openxmlformats.org/drawingml/2006/picture">
+                <pic:pic xmlns:pic="http://schemas.openxmlformats.org/drawingml/2006/picture">
+                  <pic:nvPicPr>
+                    <pic:cNvPr id="0" name="Picture 1" descr="ไม่มีคำอธิบาย"/>
+                    <pic:cNvPicPr>
+                      <a:picLocks noChangeAspect="1" noChangeArrowheads="1"/>
+                    </pic:cNvPicPr>
+                  </pic:nvPicPr>
+                  <pic:blipFill>
+                    <a:blip r:embed="rId12" cstate="print">
+                      <a:extLst>
+                        <a:ext uri="{28A0092B-C50C-407E-A947-70E740481C1C}">
+                          <a14:useLocalDpi xmlns:a14="http://schemas.microsoft.com/office/drawing/2010/main" val="0"/>
+                        </a:ext>
+                      </a:extLst>
+                    </a:blip>
+                    <a:srcRect/>
+                    <a:stretch>
+                      <a:fillRect/>
+                    </a:stretch>
+                  </pic:blipFill>
+                  <pic:spPr bwMode="auto">
+                    <a:xfrm>
+                      <a:off x="0" y="0"/>
+                      <a:ext cx="6016625" cy="2748915"/>
+                    </a:xfrm>
+                    <a:prstGeom prst="rect">
+                      <a:avLst/>
+                    </a:prstGeom>
+                    <a:noFill/>
+                    <a:ln>
+                      <a:noFill/>
+                    </a:ln>
+                  </pic:spPr>
+                </pic:pic>
+              </a:graphicData>
+            </a:graphic>
+          </wp:inline>
+        </w:drawing>
+      </w:r>
+    </w:p>
+    <w:p>
+      <w:pPr>
+        <w:jc w:val="center"/>
+        <w:rPr>
+          <w:rFonts w:hint="cs"/>
+          <w:cs/>
+        </w:rPr>
+      </w:pPr>
+      <w:r>
+        <w:rPr>
+          <w:rFonts w:hint="cs"/>
+          <w:sz w:val="24"/>
+          <w:szCs w:val="24"/>
+          <w:cs/>
+        </w:rPr>
+        <w:t>ตัวอย่าง</w:t>
+      </w:r>
+      <w:r>
+        <w:rPr>
+          <w:rFonts w:hint="cs"/>
+          <w:sz w:val="24"/>
+          <w:szCs w:val="24"/>
+          <w:cs/>
+        </w:rPr>
+        <w:t xml:space="preserve">หน้า </w:t>
+      </w:r>
+      <w:r>
+        <w:rPr>
+          <w:sz w:val="24"/>
+          <w:szCs w:val="24"/>
+        </w:rPr>
+        <w:t>Drive</w:t>
+      </w:r>
+      <w:r>
+        <w:rPr>
+          <w:rFonts w:hint="cs"/>
+          <w:sz w:val="24"/>
+          <w:szCs w:val="24"/>
+          <w:cs/>
+        </w:rPr>
+        <w:t xml:space="preserve"> </w:t>
+      </w:r>
+      <w:r>
+        <w:rPr>
+          <w:sz w:val="24"/>
+          <w:szCs w:val="24"/>
+        </w:rPr>
+        <w:t xml:space="preserve">page </w:t>
+      </w:r>
+      <w:r>
+        <w:rPr>
+          <w:rFonts w:hint="cs"/>
+          <w:sz w:val="24"/>
+          <w:szCs w:val="24"/>
+          <w:cs/>
+        </w:rPr>
+        <w:t xml:space="preserve">สำหรับการ </w:t>
+      </w:r>
+      <w:r>
+        <w:rPr>
+          <w:sz w:val="24"/>
+          <w:szCs w:val="24"/>
+        </w:rPr>
+        <w:t xml:space="preserve">Upload </w:t>
+      </w:r>
+      <w:r>
+        <w:rPr>
+          <w:rFonts w:hint="cs"/>
+          <w:sz w:val="24"/>
+          <w:szCs w:val="24"/>
+          <w:cs/>
+        </w:rPr>
+        <w:t>รูปภาพ</w:t>
+      </w:r>
+      <w:r>
+        <w:rPr>
+          <w:sz w:val="24"/>
+          <w:szCs w:val="24"/>
+        </w:rPr>
+        <w:t xml:space="preserve"> </w:t>
+      </w:r>
+    </w:p>
+    <w:p>
+      <w:pPr>
         <w:ind w:firstLine="360"/>
         <w:jc w:val="both"/>
         <w:rPr>
+          <w:rFonts w:hint="cs"/>
           <w:cs/>
         </w:rPr>
       </w:pPr>
@@ -1066,7 +1188,15 @@
           <w:rFonts w:hint="cs"/>
           <w:cs/>
         </w:rPr>
-        <w:t xml:space="preserve"> แล้วเก็บตัวรูปภาพไว้ในที่อื่น จากนั้นหากจะเรียกใช้ก็ทำการตรวจสอบสิทธิ์ของผู้ใช้ที่เรียก หากมีสิทธิ์ในการใช้ก็จะเรียก </w:t>
+        <w:t xml:space="preserve"> แล้วเก็บตัวรูปภาพไว้ในที่อื่น จากนั้น</w:t>
+      </w:r>
+      <w:r>
+        <w:rPr>
+          <w:rFonts w:hint="cs"/>
+          <w:cs/>
+        </w:rPr>
+        <w:lastRenderedPageBreak/>
+        <w:t xml:space="preserve">หากจะเรียกใช้ก็ทำการตรวจสอบสิทธิ์ของผู้ใช้ที่เรียก หากมีสิทธิ์ในการใช้ก็จะเรียก </w:t>
       </w:r>
       <w:r>
         <w:t xml:space="preserve">Path </w:t>
@@ -1106,32 +1236,8 @@
           <w:rFonts w:hint="cs"/>
           <w:cs/>
         </w:rPr>
-        <w:t>รูปภาพได้ แต่</w:t>
-      </w:r>
-      <w:proofErr w:type="spellStart"/>
-      <w:r>
-        <w:rPr>
-          <w:rFonts w:hint="cs"/>
-          <w:cs/>
-        </w:rPr>
-        <w:t>ยั</w:t>
-      </w:r>
-      <w:proofErr w:type="spellEnd"/>
-      <w:r>
-        <w:rPr>
-          <w:rFonts w:hint="cs"/>
-          <w:cs/>
-        </w:rPr>
-        <w:t>ไงไม่สามารถแก้ไขไฟล์รูปภาพได้ ซึ่งคาดว่าจะทำสำเร็จภายในสิ้นเดือนตุลาคมนี้</w:t>
-      </w:r>
-    </w:p>
-    <w:p>
-      <w:pPr>
-        <w:jc w:val="both"/>
-        <w:rPr>
-          <w:cs/>
-        </w:rPr>
-      </w:pPr>
+        <w:t>รูปภาพได้ แต่ยัไงไม่สามารถแก้ไขไฟล์รูปภาพได้ ซึ่งคาดว่าจะทำสำเร็จภายในสิ้นเดือนตุลาคมนี้</w:t>
+      </w:r>
     </w:p>
     <w:p>
       <w:pPr>
@@ -1303,15 +1409,7 @@
           <w:rFonts w:hint="cs"/>
           <w:cs/>
         </w:rPr>
-        <w:t>อื่น ๆ ได้จึง</w:t>
-      </w:r>
-      <w:r>
-        <w:rPr>
-          <w:rFonts w:hint="cs"/>
-          <w:cs/>
-        </w:rPr>
-        <w:lastRenderedPageBreak/>
-        <w:t xml:space="preserve">ต้องมีการศึกษาเพิ่มเติมในส่วนเสริม </w:t>
+        <w:t xml:space="preserve">อื่น ๆ ได้จึงต้องมีการศึกษาเพิ่มเติมในส่วนเสริม </w:t>
       </w:r>
       <w:r>
         <w:t>(library)</w:t>
@@ -1535,8 +1633,8 @@
     </w:p>
     <w:p/>
     <w:sectPr>
-      <w:headerReference w:type="default" r:id="rId12"/>
-      <w:footerReference w:type="default" r:id="rId13"/>
+      <w:headerReference w:type="default" r:id="rId13"/>
+      <w:footerReference w:type="default" r:id="rId14"/>
       <w:pgSz w:w="11906" w:h="16838" w:code="9"/>
       <w:pgMar w:top="851" w:right="991" w:bottom="851" w:left="1440" w:header="284" w:footer="720" w:gutter="0"/>
       <w:cols w:space="720"/>
@@ -3699,6 +3797,7 @@
     <w:rsid w:val="00E86198"/>
     <w:rsid w:val="00EB4192"/>
     <w:rsid w:val="00EF14DB"/>
+    <w:rsid w:val="00F60941"/>
     <w:rsid w:val="00F819C0"/>
     <w:rsid w:val="00FD6F0A"/>
   </w:rsids>
@@ -4485,6 +4584,15 @@
 </file>
 
 <file path=customXml/item1.xml><?xml version="1.0" encoding="utf-8"?>
+<?mso-contentType ?>
+<FormTemplates xmlns="http://schemas.microsoft.com/sharepoint/v3/contenttype/forms">
+  <Display>DocumentLibraryForm</Display>
+  <Edit>DocumentLibraryForm</Edit>
+  <New>DocumentLibraryForm</New>
+</FormTemplates>
+</file>
+
+<file path=customXml/item2.xml><?xml version="1.0" encoding="utf-8"?>
 <ct:contentTypeSchema xmlns:ct="http://schemas.microsoft.com/office/2006/metadata/contentType" xmlns:ma="http://schemas.microsoft.com/office/2006/metadata/properties/metaAttributes" ct:_="" ma:_="" ma:contentTypeName="Document" ma:contentTypeID="0x010100834FB02BC889714DB51638CD039BDD91" ma:contentTypeVersion="10" ma:contentTypeDescription="Create a new document." ma:contentTypeScope="" ma:versionID="5dfb967f35fdb0d3e238b001ac63be57">
   <xsd:schema xmlns:xsd="http://www.w3.org/2001/XMLSchema" xmlns:xs="http://www.w3.org/2001/XMLSchema" xmlns:p="http://schemas.microsoft.com/office/2006/metadata/properties" xmlns:ns3="925b3116-1991-41fa-8529-2f009b63666d" xmlns:ns4="da19f4fb-9264-4c17-9359-66e327aa6fea" targetNamespace="http://schemas.microsoft.com/office/2006/metadata/properties" ma:root="true" ma:fieldsID="c5b74c7d9ae0e2870c5ab88c41f6f02e" ns3:_="" ns4:_="">
     <xsd:import namespace="925b3116-1991-41fa-8529-2f009b63666d"/>
@@ -4687,15 +4795,6 @@
 </ct:contentTypeSchema>
 </file>
 
-<file path=customXml/item2.xml><?xml version="1.0" encoding="utf-8"?>
-<?mso-contentType ?>
-<FormTemplates xmlns="http://schemas.microsoft.com/sharepoint/v3/contenttype/forms">
-  <Display>DocumentLibraryForm</Display>
-  <Edit>DocumentLibraryForm</Edit>
-  <New>DocumentLibraryForm</New>
-</FormTemplates>
-</file>
-
 <file path=customXml/item3.xml><?xml version="1.0" encoding="utf-8"?>
 <p:properties xmlns:p="http://schemas.microsoft.com/office/2006/metadata/properties" xmlns:xsi="http://www.w3.org/2001/XMLSchema-instance" xmlns:pc="http://schemas.microsoft.com/office/infopath/2007/PartnerControls">
   <documentManagement/>
@@ -4703,6 +4802,14 @@
 </file>
 
 <file path=customXml/itemProps1.xml><?xml version="1.0" encoding="utf-8"?>
+<ds:datastoreItem xmlns:ds="http://schemas.openxmlformats.org/officeDocument/2006/customXml" ds:itemID="{EE20C0BC-7DE5-4F7A-8B77-34EDCADDBDDF}">
+  <ds:schemaRefs>
+    <ds:schemaRef ds:uri="http://schemas.microsoft.com/sharepoint/v3/contenttype/forms"/>
+  </ds:schemaRefs>
+</ds:datastoreItem>
+</file>
+
+<file path=customXml/itemProps2.xml><?xml version="1.0" encoding="utf-8"?>
 <ds:datastoreItem xmlns:ds="http://schemas.openxmlformats.org/officeDocument/2006/customXml" ds:itemID="{198EF3DE-D4EC-4B54-B183-22A37A887808}">
   <ds:schemaRefs>
     <ds:schemaRef ds:uri="http://schemas.microsoft.com/office/2006/metadata/contentType"/>
@@ -4721,14 +4828,6 @@
 </ds:datastoreItem>
 </file>
 
-<file path=customXml/itemProps2.xml><?xml version="1.0" encoding="utf-8"?>
-<ds:datastoreItem xmlns:ds="http://schemas.openxmlformats.org/officeDocument/2006/customXml" ds:itemID="{EE20C0BC-7DE5-4F7A-8B77-34EDCADDBDDF}">
-  <ds:schemaRefs>
-    <ds:schemaRef ds:uri="http://schemas.microsoft.com/sharepoint/v3/contenttype/forms"/>
-  </ds:schemaRefs>
-</ds:datastoreItem>
-</file>
-
 <file path=customXml/itemProps3.xml><?xml version="1.0" encoding="utf-8"?>
 <ds:datastoreItem xmlns:ds="http://schemas.openxmlformats.org/officeDocument/2006/customXml" ds:itemID="{CF6C7B6E-D565-4068-8C0D-6DB1020E83D5}">
   <ds:schemaRefs>

</xml_diff>